<commit_message>
Projektmappe und Präsentation aktualisiert
</commit_message>
<xml_diff>
--- a/Dokumentation/01_SEP_Projektmappe.docx
+++ b/Dokumentation/01_SEP_Projektmappe.docx
@@ -2,16 +2,6 @@
 <file path=word/document.xml><?xml version="1.0" encoding="utf-8"?>
 <w:document xmlns:wpc="http://schemas.microsoft.com/office/word/2010/wordprocessingCanvas" xmlns:cx="http://schemas.microsoft.com/office/drawing/2014/chartex" xmlns:cx1="http://schemas.microsoft.com/office/drawing/2015/9/8/chartex" xmlns:cx2="http://schemas.microsoft.com/office/drawing/2015/10/21/chartex" xmlns:cx3="http://schemas.microsoft.com/office/drawing/2016/5/9/chartex" xmlns:cx4="http://schemas.microsoft.com/office/drawing/2016/5/10/chartex" xmlns:cx5="http://schemas.microsoft.com/office/drawing/2016/5/11/chartex" xmlns:cx6="http://schemas.microsoft.com/office/drawing/2016/5/12/chartex" xmlns:cx7="http://schemas.microsoft.com/office/drawing/2016/5/13/chartex" xmlns:cx8="http://schemas.microsoft.com/office/drawing/2016/5/14/chartex" xmlns:mc="http://schemas.openxmlformats.org/markup-compatibility/2006" xmlns:aink="http://schemas.microsoft.com/office/drawing/2016/ink" xmlns:am3d="http://schemas.microsoft.com/office/drawing/2017/model3d" xmlns:o="urn:schemas-microsoft-com:office:office" xmlns:r="http://schemas.openxmlformats.org/officeDocument/2006/relationships" xmlns:m="http://schemas.openxmlformats.org/officeDocument/2006/math" xmlns:v="urn:schemas-microsoft-com:vml" xmlns:wp14="http://schemas.microsoft.com/office/word/2010/wordprocessingDrawing" xmlns:wp="http://schemas.openxmlformats.org/drawingml/2006/wordprocessingDrawing" xmlns:w10="urn:schemas-microsoft-com:office:word" xmlns:w="http://schemas.openxmlformats.org/wordprocessingml/2006/main" xmlns:w14="http://schemas.microsoft.com/office/word/2010/wordml" xmlns:w15="http://schemas.microsoft.com/office/word/2012/wordml" xmlns:w16cid="http://schemas.microsoft.com/office/word/2016/wordml/cid" xmlns:w16se="http://schemas.microsoft.com/office/word/2015/wordml/symex" xmlns:wpg="http://schemas.microsoft.com/office/word/2010/wordprocessingGroup" xmlns:wpi="http://schemas.microsoft.com/office/word/2010/wordprocessingInk" xmlns:wne="http://schemas.microsoft.com/office/word/2006/wordml" xmlns:wps="http://schemas.microsoft.com/office/word/2010/wordprocessingShape" mc:Ignorable="w14 w15 w16se w16cid wp14">
   <w:body>
-    <w:p>
-      <w:pPr>
-        <w:pStyle w:val="berschrift3"/>
-      </w:pPr>
-      <w:bookmarkStart w:id="0" w:name="_Toc513743359"/>
-      <w:r>
-        <w:t>SEP Projektmappe</w:t>
-      </w:r>
-      <w:bookmarkEnd w:id="0"/>
-    </w:p>
     <w:p/>
     <w:p/>
     <w:p>
@@ -278,17 +268,17 @@
           <w:r>
             <w:t>Inhaltsverzeichnis</w:t>
           </w:r>
-          <w:bookmarkStart w:id="1" w:name="_GoBack"/>
-          <w:bookmarkEnd w:id="1"/>
         </w:p>
         <w:p>
           <w:pPr>
-            <w:pStyle w:val="Verzeichnis3"/>
+            <w:pStyle w:val="Verzeichnis2"/>
             <w:tabs>
               <w:tab w:val="right" w:leader="dot" w:pos="9062"/>
             </w:tabs>
             <w:rPr>
+              <w:rFonts w:eastAsiaTheme="minorEastAsia"/>
               <w:noProof/>
+              <w:lang w:eastAsia="de-DE"/>
             </w:rPr>
           </w:pPr>
           <w:r>
@@ -300,13 +290,14 @@
           <w:r>
             <w:fldChar w:fldCharType="separate"/>
           </w:r>
-          <w:hyperlink w:anchor="_Toc513743359" w:history="1">
+          <w:hyperlink w:anchor="_Toc513952264" w:history="1">
             <w:r>
               <w:rPr>
                 <w:rStyle w:val="Hyperlink"/>
-                <w:noProof/>
-              </w:rPr>
-              <w:t>SEP Projektmappe</w:t>
+                <w:rFonts w:cs="Times New Roman"/>
+                <w:noProof/>
+              </w:rPr>
+              <w:t>Projektbeschreibung</w:t>
             </w:r>
             <w:r>
               <w:rPr>
@@ -327,7 +318,7 @@
                 <w:noProof/>
                 <w:webHidden/>
               </w:rPr>
-              <w:instrText xml:space="preserve"> PAGEREF _Toc513743359 \h </w:instrText>
+              <w:instrText xml:space="preserve"> PAGEREF _Toc513952264 \h </w:instrText>
             </w:r>
             <w:r>
               <w:rPr>
@@ -347,7 +338,77 @@
                 <w:noProof/>
                 <w:webHidden/>
               </w:rPr>
-              <w:t>1</w:t>
+              <w:t>2</w:t>
+            </w:r>
+            <w:r>
+              <w:rPr>
+                <w:noProof/>
+                <w:webHidden/>
+              </w:rPr>
+              <w:fldChar w:fldCharType="end"/>
+            </w:r>
+          </w:hyperlink>
+        </w:p>
+        <w:p>
+          <w:pPr>
+            <w:pStyle w:val="Verzeichnis1"/>
+            <w:tabs>
+              <w:tab w:val="right" w:leader="dot" w:pos="9062"/>
+            </w:tabs>
+            <w:rPr>
+              <w:rFonts w:eastAsiaTheme="minorEastAsia"/>
+              <w:noProof/>
+              <w:lang w:eastAsia="de-DE"/>
+            </w:rPr>
+          </w:pPr>
+          <w:hyperlink w:anchor="_Toc513952265" w:history="1">
+            <w:r>
+              <w:rPr>
+                <w:rStyle w:val="Hyperlink"/>
+                <w:noProof/>
+              </w:rPr>
+              <w:t>Iteration I</w:t>
+            </w:r>
+            <w:r>
+              <w:rPr>
+                <w:noProof/>
+                <w:webHidden/>
+              </w:rPr>
+              <w:tab/>
+            </w:r>
+            <w:r>
+              <w:rPr>
+                <w:noProof/>
+                <w:webHidden/>
+              </w:rPr>
+              <w:fldChar w:fldCharType="begin"/>
+            </w:r>
+            <w:r>
+              <w:rPr>
+                <w:noProof/>
+                <w:webHidden/>
+              </w:rPr>
+              <w:instrText xml:space="preserve"> PAGEREF _Toc513952265 \h </w:instrText>
+            </w:r>
+            <w:r>
+              <w:rPr>
+                <w:noProof/>
+                <w:webHidden/>
+              </w:rPr>
+            </w:r>
+            <w:r>
+              <w:rPr>
+                <w:noProof/>
+                <w:webHidden/>
+              </w:rPr>
+              <w:fldChar w:fldCharType="separate"/>
+            </w:r>
+            <w:r>
+              <w:rPr>
+                <w:noProof/>
+                <w:webHidden/>
+              </w:rPr>
+              <w:t>5</w:t>
             </w:r>
             <w:r>
               <w:rPr>
@@ -370,14 +431,13 @@
               <w:lang w:eastAsia="de-DE"/>
             </w:rPr>
           </w:pPr>
-          <w:hyperlink w:anchor="_Toc513743360" w:history="1">
+          <w:hyperlink w:anchor="_Toc513952266" w:history="1">
             <w:r>
               <w:rPr>
                 <w:rStyle w:val="Hyperlink"/>
-                <w:rFonts w:cs="Times New Roman"/>
-                <w:noProof/>
-              </w:rPr>
-              <w:t>Projektbeschreibung</w:t>
+                <w:noProof/>
+              </w:rPr>
+              <w:t>MSCs</w:t>
             </w:r>
             <w:r>
               <w:rPr>
@@ -398,7 +458,7 @@
                 <w:noProof/>
                 <w:webHidden/>
               </w:rPr>
-              <w:instrText xml:space="preserve"> PAGEREF _Toc513743360 \h </w:instrText>
+              <w:instrText xml:space="preserve"> PAGEREF _Toc513952266 \h </w:instrText>
             </w:r>
             <w:r>
               <w:rPr>
@@ -418,7 +478,147 @@
                 <w:noProof/>
                 <w:webHidden/>
               </w:rPr>
-              <w:t>3</w:t>
+              <w:t>10</w:t>
+            </w:r>
+            <w:r>
+              <w:rPr>
+                <w:noProof/>
+                <w:webHidden/>
+              </w:rPr>
+              <w:fldChar w:fldCharType="end"/>
+            </w:r>
+          </w:hyperlink>
+        </w:p>
+        <w:p>
+          <w:pPr>
+            <w:pStyle w:val="Verzeichnis2"/>
+            <w:tabs>
+              <w:tab w:val="right" w:leader="dot" w:pos="9062"/>
+            </w:tabs>
+            <w:rPr>
+              <w:rFonts w:eastAsiaTheme="minorEastAsia"/>
+              <w:noProof/>
+              <w:lang w:eastAsia="de-DE"/>
+            </w:rPr>
+          </w:pPr>
+          <w:hyperlink w:anchor="_Toc513952267" w:history="1">
+            <w:r>
+              <w:rPr>
+                <w:rStyle w:val="Hyperlink"/>
+                <w:noProof/>
+              </w:rPr>
+              <w:t>UML Klassendiagramm</w:t>
+            </w:r>
+            <w:r>
+              <w:rPr>
+                <w:noProof/>
+                <w:webHidden/>
+              </w:rPr>
+              <w:tab/>
+            </w:r>
+            <w:r>
+              <w:rPr>
+                <w:noProof/>
+                <w:webHidden/>
+              </w:rPr>
+              <w:fldChar w:fldCharType="begin"/>
+            </w:r>
+            <w:r>
+              <w:rPr>
+                <w:noProof/>
+                <w:webHidden/>
+              </w:rPr>
+              <w:instrText xml:space="preserve"> PAGEREF _Toc513952267 \h </w:instrText>
+            </w:r>
+            <w:r>
+              <w:rPr>
+                <w:noProof/>
+                <w:webHidden/>
+              </w:rPr>
+            </w:r>
+            <w:r>
+              <w:rPr>
+                <w:noProof/>
+                <w:webHidden/>
+              </w:rPr>
+              <w:fldChar w:fldCharType="separate"/>
+            </w:r>
+            <w:r>
+              <w:rPr>
+                <w:noProof/>
+                <w:webHidden/>
+              </w:rPr>
+              <w:t>15</w:t>
+            </w:r>
+            <w:r>
+              <w:rPr>
+                <w:noProof/>
+                <w:webHidden/>
+              </w:rPr>
+              <w:fldChar w:fldCharType="end"/>
+            </w:r>
+          </w:hyperlink>
+        </w:p>
+        <w:p>
+          <w:pPr>
+            <w:pStyle w:val="Verzeichnis2"/>
+            <w:tabs>
+              <w:tab w:val="right" w:leader="dot" w:pos="9062"/>
+            </w:tabs>
+            <w:rPr>
+              <w:rFonts w:eastAsiaTheme="minorEastAsia"/>
+              <w:noProof/>
+              <w:lang w:eastAsia="de-DE"/>
+            </w:rPr>
+          </w:pPr>
+          <w:hyperlink w:anchor="_Toc513952268" w:history="1">
+            <w:r>
+              <w:rPr>
+                <w:rStyle w:val="Hyperlink"/>
+                <w:noProof/>
+              </w:rPr>
+              <w:t>Funktionalitätsplanung</w:t>
+            </w:r>
+            <w:r>
+              <w:rPr>
+                <w:noProof/>
+                <w:webHidden/>
+              </w:rPr>
+              <w:tab/>
+            </w:r>
+            <w:r>
+              <w:rPr>
+                <w:noProof/>
+                <w:webHidden/>
+              </w:rPr>
+              <w:fldChar w:fldCharType="begin"/>
+            </w:r>
+            <w:r>
+              <w:rPr>
+                <w:noProof/>
+                <w:webHidden/>
+              </w:rPr>
+              <w:instrText xml:space="preserve"> PAGEREF _Toc513952268 \h </w:instrText>
+            </w:r>
+            <w:r>
+              <w:rPr>
+                <w:noProof/>
+                <w:webHidden/>
+              </w:rPr>
+            </w:r>
+            <w:r>
+              <w:rPr>
+                <w:noProof/>
+                <w:webHidden/>
+              </w:rPr>
+              <w:fldChar w:fldCharType="separate"/>
+            </w:r>
+            <w:r>
+              <w:rPr>
+                <w:noProof/>
+                <w:webHidden/>
+              </w:rPr>
+              <w:t>15</w:t>
             </w:r>
             <w:r>
               <w:rPr>
@@ -441,13 +641,13 @@
               <w:lang w:eastAsia="de-DE"/>
             </w:rPr>
           </w:pPr>
-          <w:hyperlink w:anchor="_Toc513743361" w:history="1">
+          <w:hyperlink w:anchor="_Toc513952269" w:history="1">
             <w:r>
               <w:rPr>
                 <w:rStyle w:val="Hyperlink"/>
                 <w:noProof/>
               </w:rPr>
-              <w:t>Iteration I</w:t>
+              <w:t>Iteration II</w:t>
             </w:r>
             <w:r>
               <w:rPr>
@@ -468,7 +668,7 @@
                 <w:noProof/>
                 <w:webHidden/>
               </w:rPr>
-              <w:instrText xml:space="preserve"> PAGEREF _Toc513743361 \h </w:instrText>
+              <w:instrText xml:space="preserve"> PAGEREF _Toc513952269 \h </w:instrText>
             </w:r>
             <w:r>
               <w:rPr>
@@ -488,7 +688,7 @@
                 <w:noProof/>
                 <w:webHidden/>
               </w:rPr>
-              <w:t>5</w:t>
+              <w:t>17</w:t>
             </w:r>
             <w:r>
               <w:rPr>
@@ -511,7 +711,7 @@
               <w:lang w:eastAsia="de-DE"/>
             </w:rPr>
           </w:pPr>
-          <w:hyperlink w:anchor="_Toc513743362" w:history="1">
+          <w:hyperlink w:anchor="_Toc513952270" w:history="1">
             <w:r>
               <w:rPr>
                 <w:rStyle w:val="Hyperlink"/>
@@ -538,7 +738,7 @@
                 <w:noProof/>
                 <w:webHidden/>
               </w:rPr>
-              <w:instrText xml:space="preserve"> PAGEREF _Toc513743362 \h </w:instrText>
+              <w:instrText xml:space="preserve"> PAGEREF _Toc513952270 \h </w:instrText>
             </w:r>
             <w:r>
               <w:rPr>
@@ -558,7 +758,7 @@
                 <w:noProof/>
                 <w:webHidden/>
               </w:rPr>
-              <w:t>5</w:t>
+              <w:t>17</w:t>
             </w:r>
             <w:r>
               <w:rPr>
@@ -581,7 +781,7 @@
               <w:lang w:eastAsia="de-DE"/>
             </w:rPr>
           </w:pPr>
-          <w:hyperlink w:anchor="_Toc513743363" w:history="1">
+          <w:hyperlink w:anchor="_Toc513952271" w:history="1">
             <w:r>
               <w:rPr>
                 <w:rStyle w:val="Hyperlink"/>
@@ -608,7 +808,7 @@
                 <w:noProof/>
                 <w:webHidden/>
               </w:rPr>
-              <w:instrText xml:space="preserve"> PAGEREF _Toc513743363 \h </w:instrText>
+              <w:instrText xml:space="preserve"> PAGEREF _Toc513952271 \h </w:instrText>
             </w:r>
             <w:r>
               <w:rPr>
@@ -628,7 +828,7 @@
                 <w:noProof/>
                 <w:webHidden/>
               </w:rPr>
-              <w:t>10</w:t>
+              <w:t>17</w:t>
             </w:r>
             <w:r>
               <w:rPr>
@@ -651,7 +851,7 @@
               <w:lang w:eastAsia="de-DE"/>
             </w:rPr>
           </w:pPr>
-          <w:hyperlink w:anchor="_Toc513743364" w:history="1">
+          <w:hyperlink w:anchor="_Toc513952272" w:history="1">
             <w:r>
               <w:rPr>
                 <w:rStyle w:val="Hyperlink"/>
@@ -678,7 +878,7 @@
                 <w:noProof/>
                 <w:webHidden/>
               </w:rPr>
-              <w:instrText xml:space="preserve"> PAGEREF _Toc513743364 \h </w:instrText>
+              <w:instrText xml:space="preserve"> PAGEREF _Toc513952272 \h </w:instrText>
             </w:r>
             <w:r>
               <w:rPr>
@@ -698,7 +898,7 @@
                 <w:noProof/>
                 <w:webHidden/>
               </w:rPr>
-              <w:t>15</w:t>
+              <w:t>17</w:t>
             </w:r>
             <w:r>
               <w:rPr>
@@ -721,7 +921,7 @@
               <w:lang w:eastAsia="de-DE"/>
             </w:rPr>
           </w:pPr>
-          <w:hyperlink w:anchor="_Toc513743365" w:history="1">
+          <w:hyperlink w:anchor="_Toc513952273" w:history="1">
             <w:r>
               <w:rPr>
                 <w:rStyle w:val="Hyperlink"/>
@@ -748,7 +948,7 @@
                 <w:noProof/>
                 <w:webHidden/>
               </w:rPr>
-              <w:instrText xml:space="preserve"> PAGEREF _Toc513743365 \h </w:instrText>
+              <w:instrText xml:space="preserve"> PAGEREF _Toc513952273 \h </w:instrText>
             </w:r>
             <w:r>
               <w:rPr>
@@ -768,7 +968,147 @@
                 <w:noProof/>
                 <w:webHidden/>
               </w:rPr>
-              <w:t>15</w:t>
+              <w:t>18</w:t>
+            </w:r>
+            <w:r>
+              <w:rPr>
+                <w:noProof/>
+                <w:webHidden/>
+              </w:rPr>
+              <w:fldChar w:fldCharType="end"/>
+            </w:r>
+          </w:hyperlink>
+        </w:p>
+        <w:p>
+          <w:pPr>
+            <w:pStyle w:val="Verzeichnis2"/>
+            <w:tabs>
+              <w:tab w:val="right" w:leader="dot" w:pos="9062"/>
+            </w:tabs>
+            <w:rPr>
+              <w:rFonts w:eastAsiaTheme="minorEastAsia"/>
+              <w:noProof/>
+              <w:lang w:eastAsia="de-DE"/>
+            </w:rPr>
+          </w:pPr>
+          <w:hyperlink w:anchor="_Toc513952274" w:history="1">
+            <w:r>
+              <w:rPr>
+                <w:rStyle w:val="Hyperlink"/>
+                <w:noProof/>
+              </w:rPr>
+              <w:t>Unittests</w:t>
+            </w:r>
+            <w:r>
+              <w:rPr>
+                <w:noProof/>
+                <w:webHidden/>
+              </w:rPr>
+              <w:tab/>
+            </w:r>
+            <w:r>
+              <w:rPr>
+                <w:noProof/>
+                <w:webHidden/>
+              </w:rPr>
+              <w:fldChar w:fldCharType="begin"/>
+            </w:r>
+            <w:r>
+              <w:rPr>
+                <w:noProof/>
+                <w:webHidden/>
+              </w:rPr>
+              <w:instrText xml:space="preserve"> PAGEREF _Toc513952274 \h </w:instrText>
+            </w:r>
+            <w:r>
+              <w:rPr>
+                <w:noProof/>
+                <w:webHidden/>
+              </w:rPr>
+            </w:r>
+            <w:r>
+              <w:rPr>
+                <w:noProof/>
+                <w:webHidden/>
+              </w:rPr>
+              <w:fldChar w:fldCharType="separate"/>
+            </w:r>
+            <w:r>
+              <w:rPr>
+                <w:noProof/>
+                <w:webHidden/>
+              </w:rPr>
+              <w:t>18</w:t>
+            </w:r>
+            <w:r>
+              <w:rPr>
+                <w:noProof/>
+                <w:webHidden/>
+              </w:rPr>
+              <w:fldChar w:fldCharType="end"/>
+            </w:r>
+          </w:hyperlink>
+        </w:p>
+        <w:p>
+          <w:pPr>
+            <w:pStyle w:val="Verzeichnis2"/>
+            <w:tabs>
+              <w:tab w:val="right" w:leader="dot" w:pos="9062"/>
+            </w:tabs>
+            <w:rPr>
+              <w:rFonts w:eastAsiaTheme="minorEastAsia"/>
+              <w:noProof/>
+              <w:lang w:eastAsia="de-DE"/>
+            </w:rPr>
+          </w:pPr>
+          <w:hyperlink w:anchor="_Toc513952275" w:history="1">
+            <w:r>
+              <w:rPr>
+                <w:rStyle w:val="Hyperlink"/>
+                <w:noProof/>
+              </w:rPr>
+              <w:t>Systemtests</w:t>
+            </w:r>
+            <w:r>
+              <w:rPr>
+                <w:noProof/>
+                <w:webHidden/>
+              </w:rPr>
+              <w:tab/>
+            </w:r>
+            <w:r>
+              <w:rPr>
+                <w:noProof/>
+                <w:webHidden/>
+              </w:rPr>
+              <w:fldChar w:fldCharType="begin"/>
+            </w:r>
+            <w:r>
+              <w:rPr>
+                <w:noProof/>
+                <w:webHidden/>
+              </w:rPr>
+              <w:instrText xml:space="preserve"> PAGEREF _Toc513952275 \h </w:instrText>
+            </w:r>
+            <w:r>
+              <w:rPr>
+                <w:noProof/>
+                <w:webHidden/>
+              </w:rPr>
+            </w:r>
+            <w:r>
+              <w:rPr>
+                <w:noProof/>
+                <w:webHidden/>
+              </w:rPr>
+              <w:fldChar w:fldCharType="separate"/>
+            </w:r>
+            <w:r>
+              <w:rPr>
+                <w:noProof/>
+                <w:webHidden/>
+              </w:rPr>
+              <w:t>18</w:t>
             </w:r>
             <w:r>
               <w:rPr>
@@ -791,13 +1131,13 @@
               <w:lang w:eastAsia="de-DE"/>
             </w:rPr>
           </w:pPr>
-          <w:hyperlink w:anchor="_Toc513743366" w:history="1">
+          <w:hyperlink w:anchor="_Toc513952276" w:history="1">
             <w:r>
               <w:rPr>
                 <w:rStyle w:val="Hyperlink"/>
                 <w:noProof/>
               </w:rPr>
-              <w:t>Iteration II</w:t>
+              <w:t>Iteration III</w:t>
             </w:r>
             <w:r>
               <w:rPr>
@@ -818,7 +1158,7 @@
                 <w:noProof/>
                 <w:webHidden/>
               </w:rPr>
-              <w:instrText xml:space="preserve"> PAGEREF _Toc513743366 \h </w:instrText>
+              <w:instrText xml:space="preserve"> PAGEREF _Toc513952276 \h </w:instrText>
             </w:r>
             <w:r>
               <w:rPr>
@@ -838,7 +1178,7 @@
                 <w:noProof/>
                 <w:webHidden/>
               </w:rPr>
-              <w:t>17</w:t>
+              <w:t>19</w:t>
             </w:r>
             <w:r>
               <w:rPr>
@@ -861,7 +1201,7 @@
               <w:lang w:eastAsia="de-DE"/>
             </w:rPr>
           </w:pPr>
-          <w:hyperlink w:anchor="_Toc513743367" w:history="1">
+          <w:hyperlink w:anchor="_Toc513952277" w:history="1">
             <w:r>
               <w:rPr>
                 <w:rStyle w:val="Hyperlink"/>
@@ -888,7 +1228,7 @@
                 <w:noProof/>
                 <w:webHidden/>
               </w:rPr>
-              <w:instrText xml:space="preserve"> PAGEREF _Toc513743367 \h </w:instrText>
+              <w:instrText xml:space="preserve"> PAGEREF _Toc513952277 \h </w:instrText>
             </w:r>
             <w:r>
               <w:rPr>
@@ -908,7 +1248,7 @@
                 <w:noProof/>
                 <w:webHidden/>
               </w:rPr>
-              <w:t>17</w:t>
+              <w:t>19</w:t>
             </w:r>
             <w:r>
               <w:rPr>
@@ -931,7 +1271,7 @@
               <w:lang w:eastAsia="de-DE"/>
             </w:rPr>
           </w:pPr>
-          <w:hyperlink w:anchor="_Toc513743368" w:history="1">
+          <w:hyperlink w:anchor="_Toc513952278" w:history="1">
             <w:r>
               <w:rPr>
                 <w:rStyle w:val="Hyperlink"/>
@@ -958,7 +1298,7 @@
                 <w:noProof/>
                 <w:webHidden/>
               </w:rPr>
-              <w:instrText xml:space="preserve"> PAGEREF _Toc513743368 \h </w:instrText>
+              <w:instrText xml:space="preserve"> PAGEREF _Toc513952278 \h </w:instrText>
             </w:r>
             <w:r>
               <w:rPr>
@@ -978,7 +1318,7 @@
                 <w:noProof/>
                 <w:webHidden/>
               </w:rPr>
-              <w:t>17</w:t>
+              <w:t>19</w:t>
             </w:r>
             <w:r>
               <w:rPr>
@@ -1001,7 +1341,7 @@
               <w:lang w:eastAsia="de-DE"/>
             </w:rPr>
           </w:pPr>
-          <w:hyperlink w:anchor="_Toc513743369" w:history="1">
+          <w:hyperlink w:anchor="_Toc513952279" w:history="1">
             <w:r>
               <w:rPr>
                 <w:rStyle w:val="Hyperlink"/>
@@ -1028,7 +1368,7 @@
                 <w:noProof/>
                 <w:webHidden/>
               </w:rPr>
-              <w:instrText xml:space="preserve"> PAGEREF _Toc513743369 \h </w:instrText>
+              <w:instrText xml:space="preserve"> PAGEREF _Toc513952279 \h </w:instrText>
             </w:r>
             <w:r>
               <w:rPr>
@@ -1048,7 +1388,7 @@
                 <w:noProof/>
                 <w:webHidden/>
               </w:rPr>
-              <w:t>17</w:t>
+              <w:t>19</w:t>
             </w:r>
             <w:r>
               <w:rPr>
@@ -1071,7 +1411,7 @@
               <w:lang w:eastAsia="de-DE"/>
             </w:rPr>
           </w:pPr>
-          <w:hyperlink w:anchor="_Toc513743370" w:history="1">
+          <w:hyperlink w:anchor="_Toc513952280" w:history="1">
             <w:r>
               <w:rPr>
                 <w:rStyle w:val="Hyperlink"/>
@@ -1098,7 +1438,7 @@
                 <w:noProof/>
                 <w:webHidden/>
               </w:rPr>
-              <w:instrText xml:space="preserve"> PAGEREF _Toc513743370 \h </w:instrText>
+              <w:instrText xml:space="preserve"> PAGEREF _Toc513952280 \h </w:instrText>
             </w:r>
             <w:r>
               <w:rPr>
@@ -1118,7 +1458,7 @@
                 <w:noProof/>
                 <w:webHidden/>
               </w:rPr>
-              <w:t>17</w:t>
+              <w:t>19</w:t>
             </w:r>
             <w:r>
               <w:rPr>
@@ -1141,7 +1481,7 @@
               <w:lang w:eastAsia="de-DE"/>
             </w:rPr>
           </w:pPr>
-          <w:hyperlink w:anchor="_Toc513743371" w:history="1">
+          <w:hyperlink w:anchor="_Toc513952281" w:history="1">
             <w:r>
               <w:rPr>
                 <w:rStyle w:val="Hyperlink"/>
@@ -1168,7 +1508,7 @@
                 <w:noProof/>
                 <w:webHidden/>
               </w:rPr>
-              <w:instrText xml:space="preserve"> PAGEREF _Toc513743371 \h </w:instrText>
+              <w:instrText xml:space="preserve"> PAGEREF _Toc513952281 \h </w:instrText>
             </w:r>
             <w:r>
               <w:rPr>
@@ -1188,7 +1528,7 @@
                 <w:noProof/>
                 <w:webHidden/>
               </w:rPr>
-              <w:t>17</w:t>
+              <w:t>19</w:t>
             </w:r>
             <w:r>
               <w:rPr>
@@ -1211,7 +1551,7 @@
               <w:lang w:eastAsia="de-DE"/>
             </w:rPr>
           </w:pPr>
-          <w:hyperlink w:anchor="_Toc513743372" w:history="1">
+          <w:hyperlink w:anchor="_Toc513952282" w:history="1">
             <w:r>
               <w:rPr>
                 <w:rStyle w:val="Hyperlink"/>
@@ -1238,7 +1578,7 @@
                 <w:noProof/>
                 <w:webHidden/>
               </w:rPr>
-              <w:instrText xml:space="preserve"> PAGEREF _Toc513743372 \h </w:instrText>
+              <w:instrText xml:space="preserve"> PAGEREF _Toc513952282 \h </w:instrText>
             </w:r>
             <w:r>
               <w:rPr>
@@ -1258,7 +1598,7 @@
                 <w:noProof/>
                 <w:webHidden/>
               </w:rPr>
-              <w:t>17</w:t>
+              <w:t>19</w:t>
             </w:r>
             <w:r>
               <w:rPr>
@@ -1281,13 +1621,13 @@
               <w:lang w:eastAsia="de-DE"/>
             </w:rPr>
           </w:pPr>
-          <w:hyperlink w:anchor="_Toc513743373" w:history="1">
+          <w:hyperlink w:anchor="_Toc513952283" w:history="1">
             <w:r>
               <w:rPr>
                 <w:rStyle w:val="Hyperlink"/>
                 <w:noProof/>
               </w:rPr>
-              <w:t>Iteration III</w:t>
+              <w:t>Nutzerhandbuch</w:t>
             </w:r>
             <w:r>
               <w:rPr>
@@ -1308,7 +1648,7 @@
                 <w:noProof/>
                 <w:webHidden/>
               </w:rPr>
-              <w:instrText xml:space="preserve"> PAGEREF _Toc513743373 \h </w:instrText>
+              <w:instrText xml:space="preserve"> PAGEREF _Toc513952283 \h </w:instrText>
             </w:r>
             <w:r>
               <w:rPr>
@@ -1328,7 +1668,7 @@
                 <w:noProof/>
                 <w:webHidden/>
               </w:rPr>
-              <w:t>19</w:t>
+              <w:t>21</w:t>
             </w:r>
             <w:r>
               <w:rPr>
@@ -1351,13 +1691,13 @@
               <w:lang w:eastAsia="de-DE"/>
             </w:rPr>
           </w:pPr>
-          <w:hyperlink w:anchor="_Toc513743374" w:history="1">
+          <w:hyperlink w:anchor="_Toc513952284" w:history="1">
             <w:r>
               <w:rPr>
                 <w:rStyle w:val="Hyperlink"/>
                 <w:noProof/>
               </w:rPr>
-              <w:t>User-Stories</w:t>
+              <w:t>Technische Anforderungen</w:t>
             </w:r>
             <w:r>
               <w:rPr>
@@ -1378,7 +1718,7 @@
                 <w:noProof/>
                 <w:webHidden/>
               </w:rPr>
-              <w:instrText xml:space="preserve"> PAGEREF _Toc513743374 \h </w:instrText>
+              <w:instrText xml:space="preserve"> PAGEREF _Toc513952284 \h </w:instrText>
             </w:r>
             <w:r>
               <w:rPr>
@@ -1398,7 +1738,7 @@
                 <w:noProof/>
                 <w:webHidden/>
               </w:rPr>
-              <w:t>19</w:t>
+              <w:t>21</w:t>
             </w:r>
             <w:r>
               <w:rPr>
@@ -1421,13 +1761,13 @@
               <w:lang w:eastAsia="de-DE"/>
             </w:rPr>
           </w:pPr>
-          <w:hyperlink w:anchor="_Toc513743375" w:history="1">
+          <w:hyperlink w:anchor="_Toc513952285" w:history="1">
             <w:r>
               <w:rPr>
                 <w:rStyle w:val="Hyperlink"/>
                 <w:noProof/>
               </w:rPr>
-              <w:t>MSCs</w:t>
+              <w:t>Installationsanleitung</w:t>
             </w:r>
             <w:r>
               <w:rPr>
@@ -1448,7 +1788,7 @@
                 <w:noProof/>
                 <w:webHidden/>
               </w:rPr>
-              <w:instrText xml:space="preserve"> PAGEREF _Toc513743375 \h </w:instrText>
+              <w:instrText xml:space="preserve"> PAGEREF _Toc513952285 \h </w:instrText>
             </w:r>
             <w:r>
               <w:rPr>
@@ -1468,7 +1808,7 @@
                 <w:noProof/>
                 <w:webHidden/>
               </w:rPr>
-              <w:t>19</w:t>
+              <w:t>21</w:t>
             </w:r>
             <w:r>
               <w:rPr>
@@ -1491,13 +1831,13 @@
               <w:lang w:eastAsia="de-DE"/>
             </w:rPr>
           </w:pPr>
-          <w:hyperlink w:anchor="_Toc513743376" w:history="1">
+          <w:hyperlink w:anchor="_Toc513952286" w:history="1">
             <w:r>
               <w:rPr>
                 <w:rStyle w:val="Hyperlink"/>
                 <w:noProof/>
               </w:rPr>
-              <w:t>UML Klassendiagramm</w:t>
+              <w:t>Bedienungsanleitung</w:t>
             </w:r>
             <w:r>
               <w:rPr>
@@ -1518,497 +1858,7 @@
                 <w:noProof/>
                 <w:webHidden/>
               </w:rPr>
-              <w:instrText xml:space="preserve"> PAGEREF _Toc513743376 \h </w:instrText>
-            </w:r>
-            <w:r>
-              <w:rPr>
-                <w:noProof/>
-                <w:webHidden/>
-              </w:rPr>
-            </w:r>
-            <w:r>
-              <w:rPr>
-                <w:noProof/>
-                <w:webHidden/>
-              </w:rPr>
-              <w:fldChar w:fldCharType="separate"/>
-            </w:r>
-            <w:r>
-              <w:rPr>
-                <w:noProof/>
-                <w:webHidden/>
-              </w:rPr>
-              <w:t>19</w:t>
-            </w:r>
-            <w:r>
-              <w:rPr>
-                <w:noProof/>
-                <w:webHidden/>
-              </w:rPr>
-              <w:fldChar w:fldCharType="end"/>
-            </w:r>
-          </w:hyperlink>
-        </w:p>
-        <w:p>
-          <w:pPr>
-            <w:pStyle w:val="Verzeichnis2"/>
-            <w:tabs>
-              <w:tab w:val="right" w:leader="dot" w:pos="9062"/>
-            </w:tabs>
-            <w:rPr>
-              <w:rFonts w:eastAsiaTheme="minorEastAsia"/>
-              <w:noProof/>
-              <w:lang w:eastAsia="de-DE"/>
-            </w:rPr>
-          </w:pPr>
-          <w:hyperlink w:anchor="_Toc513743377" w:history="1">
-            <w:r>
-              <w:rPr>
-                <w:rStyle w:val="Hyperlink"/>
-                <w:noProof/>
-              </w:rPr>
-              <w:t>Funktionalitätsplanung</w:t>
-            </w:r>
-            <w:r>
-              <w:rPr>
-                <w:noProof/>
-                <w:webHidden/>
-              </w:rPr>
-              <w:tab/>
-            </w:r>
-            <w:r>
-              <w:rPr>
-                <w:noProof/>
-                <w:webHidden/>
-              </w:rPr>
-              <w:fldChar w:fldCharType="begin"/>
-            </w:r>
-            <w:r>
-              <w:rPr>
-                <w:noProof/>
-                <w:webHidden/>
-              </w:rPr>
-              <w:instrText xml:space="preserve"> PAGEREF _Toc513743377 \h </w:instrText>
-            </w:r>
-            <w:r>
-              <w:rPr>
-                <w:noProof/>
-                <w:webHidden/>
-              </w:rPr>
-            </w:r>
-            <w:r>
-              <w:rPr>
-                <w:noProof/>
-                <w:webHidden/>
-              </w:rPr>
-              <w:fldChar w:fldCharType="separate"/>
-            </w:r>
-            <w:r>
-              <w:rPr>
-                <w:noProof/>
-                <w:webHidden/>
-              </w:rPr>
-              <w:t>19</w:t>
-            </w:r>
-            <w:r>
-              <w:rPr>
-                <w:noProof/>
-                <w:webHidden/>
-              </w:rPr>
-              <w:fldChar w:fldCharType="end"/>
-            </w:r>
-          </w:hyperlink>
-        </w:p>
-        <w:p>
-          <w:pPr>
-            <w:pStyle w:val="Verzeichnis2"/>
-            <w:tabs>
-              <w:tab w:val="right" w:leader="dot" w:pos="9062"/>
-            </w:tabs>
-            <w:rPr>
-              <w:rFonts w:eastAsiaTheme="minorEastAsia"/>
-              <w:noProof/>
-              <w:lang w:eastAsia="de-DE"/>
-            </w:rPr>
-          </w:pPr>
-          <w:hyperlink w:anchor="_Toc513743378" w:history="1">
-            <w:r>
-              <w:rPr>
-                <w:rStyle w:val="Hyperlink"/>
-                <w:noProof/>
-              </w:rPr>
-              <w:t>Unittests</w:t>
-            </w:r>
-            <w:r>
-              <w:rPr>
-                <w:noProof/>
-                <w:webHidden/>
-              </w:rPr>
-              <w:tab/>
-            </w:r>
-            <w:r>
-              <w:rPr>
-                <w:noProof/>
-                <w:webHidden/>
-              </w:rPr>
-              <w:fldChar w:fldCharType="begin"/>
-            </w:r>
-            <w:r>
-              <w:rPr>
-                <w:noProof/>
-                <w:webHidden/>
-              </w:rPr>
-              <w:instrText xml:space="preserve"> PAGEREF _Toc513743378 \h </w:instrText>
-            </w:r>
-            <w:r>
-              <w:rPr>
-                <w:noProof/>
-                <w:webHidden/>
-              </w:rPr>
-            </w:r>
-            <w:r>
-              <w:rPr>
-                <w:noProof/>
-                <w:webHidden/>
-              </w:rPr>
-              <w:fldChar w:fldCharType="separate"/>
-            </w:r>
-            <w:r>
-              <w:rPr>
-                <w:noProof/>
-                <w:webHidden/>
-              </w:rPr>
-              <w:t>19</w:t>
-            </w:r>
-            <w:r>
-              <w:rPr>
-                <w:noProof/>
-                <w:webHidden/>
-              </w:rPr>
-              <w:fldChar w:fldCharType="end"/>
-            </w:r>
-          </w:hyperlink>
-        </w:p>
-        <w:p>
-          <w:pPr>
-            <w:pStyle w:val="Verzeichnis2"/>
-            <w:tabs>
-              <w:tab w:val="right" w:leader="dot" w:pos="9062"/>
-            </w:tabs>
-            <w:rPr>
-              <w:rFonts w:eastAsiaTheme="minorEastAsia"/>
-              <w:noProof/>
-              <w:lang w:eastAsia="de-DE"/>
-            </w:rPr>
-          </w:pPr>
-          <w:hyperlink w:anchor="_Toc513743379" w:history="1">
-            <w:r>
-              <w:rPr>
-                <w:rStyle w:val="Hyperlink"/>
-                <w:noProof/>
-              </w:rPr>
-              <w:t>Systemtests</w:t>
-            </w:r>
-            <w:r>
-              <w:rPr>
-                <w:noProof/>
-                <w:webHidden/>
-              </w:rPr>
-              <w:tab/>
-            </w:r>
-            <w:r>
-              <w:rPr>
-                <w:noProof/>
-                <w:webHidden/>
-              </w:rPr>
-              <w:fldChar w:fldCharType="begin"/>
-            </w:r>
-            <w:r>
-              <w:rPr>
-                <w:noProof/>
-                <w:webHidden/>
-              </w:rPr>
-              <w:instrText xml:space="preserve"> PAGEREF _Toc513743379 \h </w:instrText>
-            </w:r>
-            <w:r>
-              <w:rPr>
-                <w:noProof/>
-                <w:webHidden/>
-              </w:rPr>
-            </w:r>
-            <w:r>
-              <w:rPr>
-                <w:noProof/>
-                <w:webHidden/>
-              </w:rPr>
-              <w:fldChar w:fldCharType="separate"/>
-            </w:r>
-            <w:r>
-              <w:rPr>
-                <w:noProof/>
-                <w:webHidden/>
-              </w:rPr>
-              <w:t>19</w:t>
-            </w:r>
-            <w:r>
-              <w:rPr>
-                <w:noProof/>
-                <w:webHidden/>
-              </w:rPr>
-              <w:fldChar w:fldCharType="end"/>
-            </w:r>
-          </w:hyperlink>
-        </w:p>
-        <w:p>
-          <w:pPr>
-            <w:pStyle w:val="Verzeichnis1"/>
-            <w:tabs>
-              <w:tab w:val="right" w:leader="dot" w:pos="9062"/>
-            </w:tabs>
-            <w:rPr>
-              <w:rFonts w:eastAsiaTheme="minorEastAsia"/>
-              <w:noProof/>
-              <w:lang w:eastAsia="de-DE"/>
-            </w:rPr>
-          </w:pPr>
-          <w:hyperlink w:anchor="_Toc513743380" w:history="1">
-            <w:r>
-              <w:rPr>
-                <w:rStyle w:val="Hyperlink"/>
-                <w:noProof/>
-              </w:rPr>
-              <w:t>Nutzerhandbuch</w:t>
-            </w:r>
-            <w:r>
-              <w:rPr>
-                <w:noProof/>
-                <w:webHidden/>
-              </w:rPr>
-              <w:tab/>
-            </w:r>
-            <w:r>
-              <w:rPr>
-                <w:noProof/>
-                <w:webHidden/>
-              </w:rPr>
-              <w:fldChar w:fldCharType="begin"/>
-            </w:r>
-            <w:r>
-              <w:rPr>
-                <w:noProof/>
-                <w:webHidden/>
-              </w:rPr>
-              <w:instrText xml:space="preserve"> PAGEREF _Toc513743380 \h </w:instrText>
-            </w:r>
-            <w:r>
-              <w:rPr>
-                <w:noProof/>
-                <w:webHidden/>
-              </w:rPr>
-            </w:r>
-            <w:r>
-              <w:rPr>
-                <w:noProof/>
-                <w:webHidden/>
-              </w:rPr>
-              <w:fldChar w:fldCharType="separate"/>
-            </w:r>
-            <w:r>
-              <w:rPr>
-                <w:noProof/>
-                <w:webHidden/>
-              </w:rPr>
-              <w:t>21</w:t>
-            </w:r>
-            <w:r>
-              <w:rPr>
-                <w:noProof/>
-                <w:webHidden/>
-              </w:rPr>
-              <w:fldChar w:fldCharType="end"/>
-            </w:r>
-          </w:hyperlink>
-        </w:p>
-        <w:p>
-          <w:pPr>
-            <w:pStyle w:val="Verzeichnis2"/>
-            <w:tabs>
-              <w:tab w:val="right" w:leader="dot" w:pos="9062"/>
-            </w:tabs>
-            <w:rPr>
-              <w:rFonts w:eastAsiaTheme="minorEastAsia"/>
-              <w:noProof/>
-              <w:lang w:eastAsia="de-DE"/>
-            </w:rPr>
-          </w:pPr>
-          <w:hyperlink w:anchor="_Toc513743381" w:history="1">
-            <w:r>
-              <w:rPr>
-                <w:rStyle w:val="Hyperlink"/>
-                <w:noProof/>
-              </w:rPr>
-              <w:t>Technische Anforderungen</w:t>
-            </w:r>
-            <w:r>
-              <w:rPr>
-                <w:noProof/>
-                <w:webHidden/>
-              </w:rPr>
-              <w:tab/>
-            </w:r>
-            <w:r>
-              <w:rPr>
-                <w:noProof/>
-                <w:webHidden/>
-              </w:rPr>
-              <w:fldChar w:fldCharType="begin"/>
-            </w:r>
-            <w:r>
-              <w:rPr>
-                <w:noProof/>
-                <w:webHidden/>
-              </w:rPr>
-              <w:instrText xml:space="preserve"> PAGEREF _Toc513743381 \h </w:instrText>
-            </w:r>
-            <w:r>
-              <w:rPr>
-                <w:noProof/>
-                <w:webHidden/>
-              </w:rPr>
-            </w:r>
-            <w:r>
-              <w:rPr>
-                <w:noProof/>
-                <w:webHidden/>
-              </w:rPr>
-              <w:fldChar w:fldCharType="separate"/>
-            </w:r>
-            <w:r>
-              <w:rPr>
-                <w:noProof/>
-                <w:webHidden/>
-              </w:rPr>
-              <w:t>21</w:t>
-            </w:r>
-            <w:r>
-              <w:rPr>
-                <w:noProof/>
-                <w:webHidden/>
-              </w:rPr>
-              <w:fldChar w:fldCharType="end"/>
-            </w:r>
-          </w:hyperlink>
-        </w:p>
-        <w:p>
-          <w:pPr>
-            <w:pStyle w:val="Verzeichnis2"/>
-            <w:tabs>
-              <w:tab w:val="right" w:leader="dot" w:pos="9062"/>
-            </w:tabs>
-            <w:rPr>
-              <w:rFonts w:eastAsiaTheme="minorEastAsia"/>
-              <w:noProof/>
-              <w:lang w:eastAsia="de-DE"/>
-            </w:rPr>
-          </w:pPr>
-          <w:hyperlink w:anchor="_Toc513743382" w:history="1">
-            <w:r>
-              <w:rPr>
-                <w:rStyle w:val="Hyperlink"/>
-                <w:noProof/>
-              </w:rPr>
-              <w:t>Installationsanleitung</w:t>
-            </w:r>
-            <w:r>
-              <w:rPr>
-                <w:noProof/>
-                <w:webHidden/>
-              </w:rPr>
-              <w:tab/>
-            </w:r>
-            <w:r>
-              <w:rPr>
-                <w:noProof/>
-                <w:webHidden/>
-              </w:rPr>
-              <w:fldChar w:fldCharType="begin"/>
-            </w:r>
-            <w:r>
-              <w:rPr>
-                <w:noProof/>
-                <w:webHidden/>
-              </w:rPr>
-              <w:instrText xml:space="preserve"> PAGEREF _Toc513743382 \h </w:instrText>
-            </w:r>
-            <w:r>
-              <w:rPr>
-                <w:noProof/>
-                <w:webHidden/>
-              </w:rPr>
-            </w:r>
-            <w:r>
-              <w:rPr>
-                <w:noProof/>
-                <w:webHidden/>
-              </w:rPr>
-              <w:fldChar w:fldCharType="separate"/>
-            </w:r>
-            <w:r>
-              <w:rPr>
-                <w:noProof/>
-                <w:webHidden/>
-              </w:rPr>
-              <w:t>21</w:t>
-            </w:r>
-            <w:r>
-              <w:rPr>
-                <w:noProof/>
-                <w:webHidden/>
-              </w:rPr>
-              <w:fldChar w:fldCharType="end"/>
-            </w:r>
-          </w:hyperlink>
-        </w:p>
-        <w:p>
-          <w:pPr>
-            <w:pStyle w:val="Verzeichnis2"/>
-            <w:tabs>
-              <w:tab w:val="right" w:leader="dot" w:pos="9062"/>
-            </w:tabs>
-            <w:rPr>
-              <w:rFonts w:eastAsiaTheme="minorEastAsia"/>
-              <w:noProof/>
-              <w:lang w:eastAsia="de-DE"/>
-            </w:rPr>
-          </w:pPr>
-          <w:hyperlink w:anchor="_Toc513743383" w:history="1">
-            <w:r>
-              <w:rPr>
-                <w:rStyle w:val="Hyperlink"/>
-                <w:noProof/>
-              </w:rPr>
-              <w:t>Bedienungsanleitung</w:t>
-            </w:r>
-            <w:r>
-              <w:rPr>
-                <w:noProof/>
-                <w:webHidden/>
-              </w:rPr>
-              <w:tab/>
-            </w:r>
-            <w:r>
-              <w:rPr>
-                <w:noProof/>
-                <w:webHidden/>
-              </w:rPr>
-              <w:fldChar w:fldCharType="begin"/>
-            </w:r>
-            <w:r>
-              <w:rPr>
-                <w:noProof/>
-                <w:webHidden/>
-              </w:rPr>
-              <w:instrText xml:space="preserve"> PAGEREF _Toc513743383 \h </w:instrText>
+              <w:instrText xml:space="preserve"> PAGEREF _Toc513952286 \h </w:instrText>
             </w:r>
             <w:r>
               <w:rPr>
@@ -2051,7 +1901,10 @@
       </w:sdtContent>
     </w:sdt>
     <w:p/>
-    <w:p/>
+    <w:p>
+      <w:bookmarkStart w:id="0" w:name="_GoBack"/>
+      <w:bookmarkEnd w:id="0"/>
+    </w:p>
     <w:p/>
     <w:p/>
     <w:p/>
@@ -2070,7 +1923,7 @@
           <w:lang w:eastAsia="de-DE"/>
         </w:rPr>
       </w:pPr>
-      <w:bookmarkStart w:id="2" w:name="_Toc513743360"/>
+      <w:bookmarkStart w:id="1" w:name="_Toc513952264"/>
       <w:r>
         <w:rPr>
           <w:rFonts w:cs="Times New Roman"/>
@@ -2078,10 +1931,9 @@
           <w:sz w:val="40"/>
           <w:szCs w:val="40"/>
         </w:rPr>
-        <w:lastRenderedPageBreak/>
         <w:t>Projektbeschreibung</w:t>
       </w:r>
-      <w:bookmarkEnd w:id="2"/>
+      <w:bookmarkEnd w:id="1"/>
     </w:p>
     <w:p>
       <w:pPr>
@@ -2098,6 +1950,7 @@
     </w:p>
     <w:p>
       <w:r>
+        <w:lastRenderedPageBreak/>
         <w:t xml:space="preserve">In dem zu entwickelnden Spiel sollen bis zu fünf Spieler gegeneinander spielen können, indem jeweils ein Spieler ein Team aus bewaffneten Würmern steuern. Das Ziel jedes Teams ist es dabei, alle anderen Teamgegner zu besiegen. Ein Team ist besiegt, wenn alle Würmer des Teams kampfunfähig sind, entweder weil sie zu viel Beschuss einstecken mussten, oder weil sie aus der Spielkarte herausgefallen sind. Das Spielgeschehen soll zweidimensional von der Seite gezeigt werden. Außerdem soll das Spiel an einem Computer gespielt werden, an dem die Spieler nacheinander jeweils eine Spielrunde spielen. In einer Spielrunde kann der Spieler, der am Zug ist, einen seiner Würmer bewegen und einmal eine Waffe mit diesem Wurm benutzen. </w:t>
       </w:r>
     </w:p>
@@ -2165,8 +2018,11 @@
     </w:p>
     <w:p>
       <w:r>
+        <w:t xml:space="preserve">Sonderaktionen, die jeder Spieler pro Spiel ausführen darf, soll dabei begrenzt sein. Die möglichen Sonderaktionen sind einen Wurm Teleportieren, eine Miene legen, einen Luftschlag anfordern und ein Standgeschütz aufstellen. Das Standgeschütz soll in jeder Runde automatisch auf andere Teams </w:t>
+      </w:r>
+      <w:r>
         <w:lastRenderedPageBreak/>
-        <w:t>Sonderaktionen, die jeder Spieler pro Spiel ausführen darf, soll dabei begrenzt sein. Die möglichen Sonderaktionen sind einen Wurm Teleportieren, eine Miene legen, einen Luftschlag anfordern und ein Standgeschütz aufstellen. Das Standgeschütz soll in jeder Runde automatisch auf andere Teams feuern. Zuletzt soll die bearbeitende Gruppe sich selber drei weitere Features für das Spiel ausdenken. Diese Features sollen zum Thema der Aufgabenstellung passen, und vor der Umsetzung mit dem Gruppenbetreuer abgesprochen werden.</w:t>
+        <w:t>feuern. Zuletzt soll die bearbeitende Gruppe sich selber drei weitere Features für das Spiel ausdenken. Diese Features sollen zum Thema der Aufgabenstellung passen, und vor der Umsetzung mit dem Gruppenbetreuer abgesprochen werden.</w:t>
       </w:r>
     </w:p>
     <w:p/>
@@ -2201,7 +2057,7 @@
         <w:pStyle w:val="berschrift1"/>
         <w:jc w:val="center"/>
       </w:pPr>
-      <w:bookmarkStart w:id="3" w:name="_Toc513743361"/>
+      <w:bookmarkStart w:id="2" w:name="_Toc513952265"/>
       <w:r>
         <w:rPr>
           <w:color w:val="auto"/>
@@ -2211,10 +2067,9 @@
         <w:lastRenderedPageBreak/>
         <w:t>Iteration I</w:t>
       </w:r>
-      <w:bookmarkEnd w:id="3"/>
+      <w:bookmarkEnd w:id="2"/>
     </w:p>
     <w:p>
-      <w:bookmarkStart w:id="4" w:name="_Toc513743362"/>
       <w:r>
         <w:rPr>
           <w:sz w:val="32"/>
@@ -2222,7 +2077,6 @@
         </w:rPr>
         <w:t>User-Stories</w:t>
       </w:r>
-      <w:bookmarkEnd w:id="4"/>
     </w:p>
     <w:tbl>
       <w:tblPr>
@@ -5153,7 +5007,10 @@
               </w:numPr>
             </w:pPr>
             <w:r>
-              <w:t>1. Spieler wählt angreifen</w:t>
+              <w:t xml:space="preserve">1. Spieler </w:t>
+            </w:r>
+            <w:r>
+              <w:t>kann angreifen</w:t>
             </w:r>
           </w:p>
           <w:p>
@@ -5217,7 +5074,10 @@
               </w:numPr>
             </w:pPr>
             <w:r>
-              <w:t>1. Spieler wählt angreifen</w:t>
+              <w:t xml:space="preserve">1. Spieler </w:t>
+            </w:r>
+            <w:r>
+              <w:t>kann angreifen</w:t>
             </w:r>
           </w:p>
           <w:p>
@@ -5571,7 +5431,7 @@
       <w:pPr>
         <w:pStyle w:val="berschrift2"/>
       </w:pPr>
-      <w:bookmarkStart w:id="5" w:name="_Toc513743363"/>
+      <w:bookmarkStart w:id="3" w:name="_Toc513952266"/>
       <w:r>
         <w:rPr>
           <w:color w:val="auto"/>
@@ -5581,7 +5441,7 @@
         <w:lastRenderedPageBreak/>
         <w:t>MSCs</w:t>
       </w:r>
-      <w:bookmarkEnd w:id="5"/>
+      <w:bookmarkEnd w:id="3"/>
     </w:p>
     <w:p>
       <w:r>
@@ -6014,10 +5874,10 @@
           <w:noProof/>
         </w:rPr>
         <w:drawing>
-          <wp:inline distT="0" distB="0" distL="0" distR="0" wp14:anchorId="382D6645" wp14:editId="047ADE94">
-            <wp:extent cx="4107180" cy="4960620"/>
-            <wp:effectExtent l="0" t="0" r="0" b="0"/>
-            <wp:docPr id="5" name="Grafik 5"/>
+          <wp:inline distT="0" distB="0" distL="0" distR="0" wp14:anchorId="237FACBD" wp14:editId="31C78501">
+            <wp:extent cx="5753100" cy="6086475"/>
+            <wp:effectExtent l="0" t="0" r="0" b="9525"/>
+            <wp:docPr id="11" name="Grafik 11"/>
             <wp:cNvGraphicFramePr>
               <a:graphicFrameLocks xmlns:a="http://schemas.openxmlformats.org/drawingml/2006/main" noChangeAspect="1"/>
             </wp:cNvGraphicFramePr>
@@ -6025,7 +5885,7 @@
               <a:graphicData uri="http://schemas.openxmlformats.org/drawingml/2006/picture">
                 <pic:pic xmlns:pic="http://schemas.openxmlformats.org/drawingml/2006/picture">
                   <pic:nvPicPr>
-                    <pic:cNvPr id="0" name="Picture 5"/>
+                    <pic:cNvPr id="0" name="Picture 4"/>
                     <pic:cNvPicPr>
                       <a:picLocks noChangeAspect="1" noChangeArrowheads="1"/>
                     </pic:cNvPicPr>
@@ -6046,7 +5906,7 @@
                   <pic:spPr bwMode="auto">
                     <a:xfrm>
                       <a:off x="0" y="0"/>
-                      <a:ext cx="4107180" cy="4960620"/>
+                      <a:ext cx="5753100" cy="6086475"/>
                     </a:xfrm>
                     <a:prstGeom prst="rect">
                       <a:avLst/>
@@ -6063,10 +5923,6 @@
         </w:drawing>
       </w:r>
     </w:p>
-    <w:p/>
-    <w:p/>
-    <w:p/>
-    <w:p/>
     <w:p/>
     <w:p/>
     <w:p/>
@@ -6255,7 +6111,7 @@
           <w:szCs w:val="32"/>
         </w:rPr>
       </w:pPr>
-      <w:bookmarkStart w:id="6" w:name="_Toc513743364"/>
+      <w:bookmarkStart w:id="4" w:name="_Toc513952267"/>
       <w:r>
         <w:rPr>
           <w:color w:val="auto"/>
@@ -6264,11 +6120,66 @@
         </w:rPr>
         <w:t>UML Klassendiagramm</w:t>
       </w:r>
-      <w:bookmarkEnd w:id="6"/>
+      <w:bookmarkEnd w:id="4"/>
     </w:p>
     <w:p>
       <w:r>
         <w:t>Erläuterung des Klassendiagramms:</w:t>
+      </w:r>
+    </w:p>
+    <w:p>
+      <w:r>
+        <w:rPr>
+          <w:noProof/>
+        </w:rPr>
+        <w:drawing>
+          <wp:inline distT="0" distB="0" distL="0" distR="0" wp14:anchorId="238E6DF0" wp14:editId="05F588A5">
+            <wp:extent cx="5762625" cy="4638675"/>
+            <wp:effectExtent l="0" t="0" r="9525" b="9525"/>
+            <wp:docPr id="13" name="Grafik 13"/>
+            <wp:cNvGraphicFramePr>
+              <a:graphicFrameLocks xmlns:a="http://schemas.openxmlformats.org/drawingml/2006/main" noChangeAspect="1"/>
+            </wp:cNvGraphicFramePr>
+            <a:graphic xmlns:a="http://schemas.openxmlformats.org/drawingml/2006/main">
+              <a:graphicData uri="http://schemas.openxmlformats.org/drawingml/2006/picture">
+                <pic:pic xmlns:pic="http://schemas.openxmlformats.org/drawingml/2006/picture">
+                  <pic:nvPicPr>
+                    <pic:cNvPr id="0" name="Picture 6"/>
+                    <pic:cNvPicPr>
+                      <a:picLocks noChangeAspect="1" noChangeArrowheads="1"/>
+                    </pic:cNvPicPr>
+                  </pic:nvPicPr>
+                  <pic:blipFill>
+                    <a:blip r:embed="rId15" cstate="print">
+                      <a:extLst>
+                        <a:ext uri="{28A0092B-C50C-407E-A947-70E740481C1C}">
+                          <a14:useLocalDpi xmlns:a14="http://schemas.microsoft.com/office/drawing/2010/main" val="0"/>
+                        </a:ext>
+                      </a:extLst>
+                    </a:blip>
+                    <a:srcRect/>
+                    <a:stretch>
+                      <a:fillRect/>
+                    </a:stretch>
+                  </pic:blipFill>
+                  <pic:spPr bwMode="auto">
+                    <a:xfrm>
+                      <a:off x="0" y="0"/>
+                      <a:ext cx="5762625" cy="4638675"/>
+                    </a:xfrm>
+                    <a:prstGeom prst="rect">
+                      <a:avLst/>
+                    </a:prstGeom>
+                    <a:noFill/>
+                    <a:ln>
+                      <a:noFill/>
+                    </a:ln>
+                  </pic:spPr>
+                </pic:pic>
+              </a:graphicData>
+            </a:graphic>
+          </wp:inline>
+        </w:drawing>
       </w:r>
     </w:p>
     <w:p>
@@ -6280,7 +6191,7 @@
           <w:szCs w:val="32"/>
         </w:rPr>
       </w:pPr>
-      <w:bookmarkStart w:id="7" w:name="_Toc513743365"/>
+      <w:bookmarkStart w:id="5" w:name="_Toc513952268"/>
       <w:r>
         <w:rPr>
           <w:color w:val="auto"/>
@@ -6289,7 +6200,7 @@
         </w:rPr>
         <w:t>Funktionalitätsplanung</w:t>
       </w:r>
-      <w:bookmarkEnd w:id="7"/>
+      <w:bookmarkEnd w:id="5"/>
     </w:p>
     <w:tbl>
       <w:tblPr>
@@ -7043,6 +6954,7 @@
               <w:rPr>
                 <w:b/>
               </w:rPr>
+              <w:lastRenderedPageBreak/>
               <w:t>2.</w:t>
             </w:r>
           </w:p>
@@ -8428,7 +8340,6 @@
           </w:tcPr>
           <w:p>
             <w:r>
-              <w:lastRenderedPageBreak/>
               <w:t>8.2</w:t>
             </w:r>
           </w:p>
@@ -9407,17 +9318,16 @@
           <w:szCs w:val="40"/>
         </w:rPr>
       </w:pPr>
-      <w:bookmarkStart w:id="8" w:name="_Toc513743366"/>
+      <w:bookmarkStart w:id="6" w:name="_Toc513952269"/>
       <w:r>
         <w:rPr>
           <w:color w:val="auto"/>
           <w:sz w:val="40"/>
           <w:szCs w:val="40"/>
         </w:rPr>
-        <w:lastRenderedPageBreak/>
         <w:t>Iteration II</w:t>
       </w:r>
-      <w:bookmarkEnd w:id="8"/>
+      <w:bookmarkEnd w:id="6"/>
     </w:p>
     <w:p>
       <w:pPr>
@@ -9428,7 +9338,7 @@
           <w:szCs w:val="32"/>
         </w:rPr>
       </w:pPr>
-      <w:bookmarkStart w:id="9" w:name="_Toc513743367"/>
+      <w:bookmarkStart w:id="7" w:name="_Toc513952270"/>
       <w:r>
         <w:rPr>
           <w:color w:val="auto"/>
@@ -9437,7 +9347,7 @@
         </w:rPr>
         <w:t>User-Stories</w:t>
       </w:r>
-      <w:bookmarkEnd w:id="9"/>
+      <w:bookmarkEnd w:id="7"/>
     </w:p>
     <w:p>
       <w:r>
@@ -9728,7 +9638,7 @@
           <w:szCs w:val="32"/>
         </w:rPr>
       </w:pPr>
-      <w:bookmarkStart w:id="10" w:name="_Toc513743368"/>
+      <w:bookmarkStart w:id="8" w:name="_Toc513952271"/>
       <w:r>
         <w:rPr>
           <w:color w:val="auto"/>
@@ -9737,7 +9647,7 @@
         </w:rPr>
         <w:t>MSCs</w:t>
       </w:r>
-      <w:bookmarkEnd w:id="10"/>
+      <w:bookmarkEnd w:id="8"/>
     </w:p>
     <w:p>
       <w:r>
@@ -9753,7 +9663,7 @@
           <w:szCs w:val="32"/>
         </w:rPr>
       </w:pPr>
-      <w:bookmarkStart w:id="11" w:name="_Toc513743369"/>
+      <w:bookmarkStart w:id="9" w:name="_Toc513952272"/>
       <w:r>
         <w:rPr>
           <w:color w:val="auto"/>
@@ -9762,7 +9672,7 @@
         </w:rPr>
         <w:t>UML Klassendiagramm</w:t>
       </w:r>
-      <w:bookmarkEnd w:id="11"/>
+      <w:bookmarkEnd w:id="9"/>
     </w:p>
     <w:p>
       <w:r>
@@ -9778,16 +9688,17 @@
           <w:szCs w:val="32"/>
         </w:rPr>
       </w:pPr>
-      <w:bookmarkStart w:id="12" w:name="_Toc513743370"/>
+      <w:bookmarkStart w:id="10" w:name="_Toc513952273"/>
       <w:r>
         <w:rPr>
           <w:color w:val="auto"/>
           <w:sz w:val="32"/>
           <w:szCs w:val="32"/>
         </w:rPr>
+        <w:lastRenderedPageBreak/>
         <w:t>Funktionalitätsplanung</w:t>
       </w:r>
-      <w:bookmarkEnd w:id="12"/>
+      <w:bookmarkEnd w:id="10"/>
     </w:p>
     <w:p>
       <w:r>
@@ -9826,7 +9737,7 @@
                 <w:b/>
               </w:rPr>
             </w:pPr>
-            <w:bookmarkStart w:id="13" w:name="_Hlk479777204"/>
+            <w:bookmarkStart w:id="11" w:name="_Hlk479777204"/>
             <w:proofErr w:type="spellStart"/>
             <w:r>
               <w:rPr>
@@ -10078,7 +9989,7 @@
           <w:p/>
         </w:tc>
       </w:tr>
-      <w:bookmarkEnd w:id="13"/>
+      <w:bookmarkEnd w:id="11"/>
     </w:tbl>
     <w:p/>
     <w:p>
@@ -10090,7 +10001,7 @@
           <w:szCs w:val="32"/>
         </w:rPr>
       </w:pPr>
-      <w:bookmarkStart w:id="14" w:name="_Toc513743371"/>
+      <w:bookmarkStart w:id="12" w:name="_Toc513952274"/>
       <w:r>
         <w:rPr>
           <w:color w:val="auto"/>
@@ -10099,7 +10010,7 @@
         </w:rPr>
         <w:t>Unittests</w:t>
       </w:r>
-      <w:bookmarkEnd w:id="14"/>
+      <w:bookmarkEnd w:id="12"/>
     </w:p>
     <w:tbl>
       <w:tblPr>
@@ -10281,7 +10192,7 @@
           <w:szCs w:val="32"/>
         </w:rPr>
       </w:pPr>
-      <w:bookmarkStart w:id="15" w:name="_Toc513743372"/>
+      <w:bookmarkStart w:id="13" w:name="_Toc513952275"/>
       <w:r>
         <w:rPr>
           <w:color w:val="auto"/>
@@ -10290,7 +10201,7 @@
         </w:rPr>
         <w:t>Systemtests</w:t>
       </w:r>
-      <w:bookmarkEnd w:id="15"/>
+      <w:bookmarkEnd w:id="13"/>
     </w:p>
     <w:tbl>
       <w:tblPr>
@@ -10517,7 +10428,6 @@
                 <w:b/>
                 <w:bCs/>
               </w:rPr>
-              <w:lastRenderedPageBreak/>
               <w:t>Vorbedin-gung</w:t>
             </w:r>
             <w:proofErr w:type="spellEnd"/>
@@ -11193,7 +11103,7 @@
           <w:szCs w:val="40"/>
         </w:rPr>
       </w:pPr>
-      <w:bookmarkStart w:id="16" w:name="_Toc513743373"/>
+      <w:bookmarkStart w:id="14" w:name="_Toc513952276"/>
       <w:r>
         <w:rPr>
           <w:color w:val="auto"/>
@@ -11203,7 +11113,7 @@
         <w:lastRenderedPageBreak/>
         <w:t>Iteration III</w:t>
       </w:r>
-      <w:bookmarkEnd w:id="16"/>
+      <w:bookmarkEnd w:id="14"/>
     </w:p>
     <w:p>
       <w:pPr>
@@ -11214,7 +11124,7 @@
           <w:szCs w:val="32"/>
         </w:rPr>
       </w:pPr>
-      <w:bookmarkStart w:id="17" w:name="_Toc513743374"/>
+      <w:bookmarkStart w:id="15" w:name="_Toc513952277"/>
       <w:r>
         <w:rPr>
           <w:color w:val="auto"/>
@@ -11223,7 +11133,7 @@
         </w:rPr>
         <w:t>User-Stories</w:t>
       </w:r>
-      <w:bookmarkEnd w:id="17"/>
+      <w:bookmarkEnd w:id="15"/>
     </w:p>
     <w:p>
       <w:r>
@@ -11514,7 +11424,7 @@
           <w:szCs w:val="32"/>
         </w:rPr>
       </w:pPr>
-      <w:bookmarkStart w:id="18" w:name="_Toc513743375"/>
+      <w:bookmarkStart w:id="16" w:name="_Toc513952278"/>
       <w:r>
         <w:rPr>
           <w:color w:val="auto"/>
@@ -11523,7 +11433,7 @@
         </w:rPr>
         <w:t>MSCs</w:t>
       </w:r>
-      <w:bookmarkEnd w:id="18"/>
+      <w:bookmarkEnd w:id="16"/>
     </w:p>
     <w:p>
       <w:r>
@@ -11539,7 +11449,7 @@
           <w:szCs w:val="32"/>
         </w:rPr>
       </w:pPr>
-      <w:bookmarkStart w:id="19" w:name="_Toc513743376"/>
+      <w:bookmarkStart w:id="17" w:name="_Toc513952279"/>
       <w:r>
         <w:rPr>
           <w:color w:val="auto"/>
@@ -11548,7 +11458,7 @@
         </w:rPr>
         <w:t>UML Klassendiagramm</w:t>
       </w:r>
-      <w:bookmarkEnd w:id="19"/>
+      <w:bookmarkEnd w:id="17"/>
     </w:p>
     <w:p>
       <w:r>
@@ -11564,7 +11474,7 @@
           <w:szCs w:val="32"/>
         </w:rPr>
       </w:pPr>
-      <w:bookmarkStart w:id="20" w:name="_Toc513743377"/>
+      <w:bookmarkStart w:id="18" w:name="_Toc513952280"/>
       <w:r>
         <w:rPr>
           <w:color w:val="auto"/>
@@ -11573,7 +11483,7 @@
         </w:rPr>
         <w:t>Funktionalitätsplanung</w:t>
       </w:r>
-      <w:bookmarkEnd w:id="20"/>
+      <w:bookmarkEnd w:id="18"/>
     </w:p>
     <w:p>
       <w:r>
@@ -11877,7 +11787,7 @@
           <w:szCs w:val="32"/>
         </w:rPr>
       </w:pPr>
-      <w:bookmarkStart w:id="21" w:name="_Toc513743378"/>
+      <w:bookmarkStart w:id="19" w:name="_Toc513952281"/>
       <w:r>
         <w:rPr>
           <w:color w:val="auto"/>
@@ -11886,7 +11796,7 @@
         </w:rPr>
         <w:t>Unittests</w:t>
       </w:r>
-      <w:bookmarkEnd w:id="21"/>
+      <w:bookmarkEnd w:id="19"/>
     </w:p>
     <w:tbl>
       <w:tblPr>
@@ -12086,7 +11996,7 @@
           <w:szCs w:val="32"/>
         </w:rPr>
       </w:pPr>
-      <w:bookmarkStart w:id="22" w:name="_Toc513743379"/>
+      <w:bookmarkStart w:id="20" w:name="_Toc513952282"/>
       <w:r>
         <w:rPr>
           <w:color w:val="auto"/>
@@ -12095,7 +12005,7 @@
         </w:rPr>
         <w:t>Systemtests</w:t>
       </w:r>
-      <w:bookmarkEnd w:id="22"/>
+      <w:bookmarkEnd w:id="20"/>
     </w:p>
     <w:tbl>
       <w:tblPr>
@@ -12996,7 +12906,7 @@
           <w:szCs w:val="40"/>
         </w:rPr>
       </w:pPr>
-      <w:bookmarkStart w:id="23" w:name="_Toc513743380"/>
+      <w:bookmarkStart w:id="21" w:name="_Toc513952283"/>
       <w:r>
         <w:rPr>
           <w:color w:val="auto"/>
@@ -13006,7 +12916,7 @@
         <w:lastRenderedPageBreak/>
         <w:t>Nutzerhandbuch</w:t>
       </w:r>
-      <w:bookmarkEnd w:id="23"/>
+      <w:bookmarkEnd w:id="21"/>
     </w:p>
     <w:p>
       <w:pPr>
@@ -13017,7 +12927,7 @@
           <w:szCs w:val="32"/>
         </w:rPr>
       </w:pPr>
-      <w:bookmarkStart w:id="24" w:name="_Toc513743381"/>
+      <w:bookmarkStart w:id="22" w:name="_Toc513952284"/>
       <w:r>
         <w:rPr>
           <w:color w:val="auto"/>
@@ -13026,7 +12936,7 @@
         </w:rPr>
         <w:t>Technische Anforderungen</w:t>
       </w:r>
-      <w:bookmarkEnd w:id="24"/>
+      <w:bookmarkEnd w:id="22"/>
     </w:p>
     <w:p>
       <w:r>
@@ -13042,7 +12952,7 @@
           <w:szCs w:val="32"/>
         </w:rPr>
       </w:pPr>
-      <w:bookmarkStart w:id="25" w:name="_Toc513743382"/>
+      <w:bookmarkStart w:id="23" w:name="_Toc513952285"/>
       <w:r>
         <w:rPr>
           <w:color w:val="auto"/>
@@ -13067,7 +12977,7 @@
         </w:rPr>
         <w:t>anleitung</w:t>
       </w:r>
-      <w:bookmarkEnd w:id="25"/>
+      <w:bookmarkEnd w:id="23"/>
     </w:p>
     <w:p>
       <w:r>
@@ -13089,7 +12999,7 @@
           <w:szCs w:val="32"/>
         </w:rPr>
       </w:pPr>
-      <w:bookmarkStart w:id="26" w:name="_Toc513743383"/>
+      <w:bookmarkStart w:id="24" w:name="_Toc513952286"/>
       <w:r>
         <w:rPr>
           <w:color w:val="auto"/>
@@ -13098,7 +13008,7 @@
         </w:rPr>
         <w:t>Bedienungsanleitung</w:t>
       </w:r>
-      <w:bookmarkEnd w:id="26"/>
+      <w:bookmarkEnd w:id="24"/>
     </w:p>
     <w:p>
       <w:r>
@@ -13107,7 +13017,7 @@
     </w:p>
     <w:p/>
     <w:sectPr>
-      <w:footerReference w:type="default" r:id="rId15"/>
+      <w:footerReference w:type="default" r:id="rId16"/>
       <w:pgSz w:w="11906" w:h="16838"/>
       <w:pgMar w:top="1417" w:right="1417" w:bottom="1134" w:left="1417" w:header="708" w:footer="708" w:gutter="0"/>
       <w:cols w:space="708"/>
@@ -14239,6 +14149,7 @@
   <w:style w:type="character" w:default="1" w:styleId="Absatz-Standardschriftart">
     <w:name w:val="Default Paragraph Font"/>
     <w:uiPriority w:val="1"/>
+    <w:semiHidden/>
     <w:unhideWhenUsed/>
   </w:style>
   <w:style w:type="table" w:default="1" w:styleId="NormaleTabelle">
@@ -15129,7 +15040,7 @@
 </file>
 
 <file path=customXml/itemProps1.xml><?xml version="1.0" encoding="utf-8"?>
-<ds:datastoreItem xmlns:ds="http://schemas.openxmlformats.org/officeDocument/2006/customXml" ds:itemID="{3C0007F4-D535-41BC-A74C-E79DCAAD518C}">
+<ds:datastoreItem xmlns:ds="http://schemas.openxmlformats.org/officeDocument/2006/customXml" ds:itemID="{9659CD9F-D9E3-4698-95F6-7AA5D7B57AFB}">
   <ds:schemaRefs>
     <ds:schemaRef ds:uri="http://schemas.openxmlformats.org/officeDocument/2006/bibliography"/>
   </ds:schemaRefs>

</xml_diff>